<commit_message>
Small change to Exercise 2 instructions
</commit_message>
<xml_diff>
--- a/Exercises/Exercise2/Instructions.docx
+++ b/Exercises/Exercise2/Instructions.docx
@@ -405,19 +405,7 @@
               <w:rPr>
                 <w:i/>
               </w:rPr>
-              <w:t>Controll</w:t>
-            </w:r>
-            <w:r>
-              <w:rPr>
-                <w:i/>
-              </w:rPr>
-              <w:t>ed</w:t>
-            </w:r>
-            <w:r>
-              <w:rPr>
-                <w:i/>
-              </w:rPr>
-              <w:t xml:space="preserve"> OLS</w:t>
+              <w:t>Controlled OLS</w:t>
             </w:r>
             <w:r>
               <w:rPr>
@@ -465,19 +453,7 @@
               <w:rPr>
                 <w:i/>
               </w:rPr>
-              <w:t>Controlled</w:t>
-            </w:r>
-            <w:r>
-              <w:rPr>
-                <w:i/>
-              </w:rPr>
-              <w:t xml:space="preserve"> </w:t>
-            </w:r>
-            <w:r>
-              <w:rPr>
-                <w:i/>
-              </w:rPr>
-              <w:t>2SLS</w:t>
+              <w:t>Controlled 2SLS</w:t>
             </w:r>
             <w:r>
               <w:rPr>
@@ -826,8 +802,6 @@
         </w:numPr>
         <w:jc w:val="both"/>
       </w:pPr>
-      <w:bookmarkStart w:id="0" w:name="_GoBack"/>
-      <w:bookmarkEnd w:id="0"/>
       <w:r>
         <w:lastRenderedPageBreak/>
         <w:t>Estimate the coefficient of interest by</w:t>
@@ -848,21 +822,10 @@
         <w:t xml:space="preserve"> controls, using the judge indicators as seven instruments. </w:t>
       </w:r>
       <w:r>
-        <w:t xml:space="preserve">Show that you get </w:t>
-      </w:r>
-      <w:proofErr w:type="spellStart"/>
-      <w:r>
-        <w:t>a</w:t>
-      </w:r>
-      <w:proofErr w:type="spellEnd"/>
-      <w:r>
-        <w:t xml:space="preserve"> (basically)</w:t>
-      </w:r>
-      <w:r>
-        <w:t xml:space="preserve"> identical 2SLS estimate and standard error if you instrument by the</w:t>
-      </w:r>
-      <w:r>
-        <w:t xml:space="preserve"> </w:t>
+        <w:t>Show that you get a (basically)</w:t>
+      </w:r>
+      <w:r>
+        <w:t xml:space="preserve"> identical 2SLS estimate and standard error if you instrument by the </w:t>
       </w:r>
       <w:r>
         <w:rPr>
@@ -871,10 +834,7 @@
         <w:t>leave-out</w:t>
       </w:r>
       <w:r>
-        <w:t xml:space="preserve"> assigned judge leniency.</w:t>
-      </w:r>
-      <w:r>
-        <w:t xml:space="preserve"> That is, the average pretrial detention rate among other defendants assigned to each defendant’s judge. </w:t>
+        <w:t xml:space="preserve"> assigned judge leniency. That is, the average pretrial detention rate among other defendants assigned to each defendant’s judge. </w:t>
       </w:r>
     </w:p>
     <w:p>
@@ -983,18 +943,12 @@
         <w:t xml:space="preserve"> </w:t>
       </w:r>
       <w:r>
-        <w:t xml:space="preserve">file included in this repository and put its contents in the folder you’re running Stata from (and check out the help file). For R, you can use Michal’s repository: </w:t>
-      </w:r>
-      <w:hyperlink r:id="rId5" w:history="1">
-        <w:r>
-          <w:rPr>
-            <w:rStyle w:val="Hyperlink"/>
-          </w:rPr>
-          <w:t>https://github.com/kolesarm/ivreg/blob/master/ivreg.m</w:t>
-        </w:r>
-      </w:hyperlink>
-      <w:r>
-        <w:t>. Comment on the different estimates.</w:t>
+        <w:t xml:space="preserve">file included in this repository and put its contents in the folder you’re running Stata from (and check out the help file). </w:t>
+      </w:r>
+      <w:bookmarkStart w:id="0" w:name="_GoBack"/>
+      <w:bookmarkEnd w:id="0"/>
+      <w:r>
+        <w:t>Comment on the different estimates.</w:t>
       </w:r>
     </w:p>
     <w:p>

</xml_diff>